<commit_message>
première partie code final
</commit_message>
<xml_diff>
--- a/doc/Rapport IT Projet.docx
+++ b/doc/Rapport IT Projet.docx
@@ -3062,14 +3062,12 @@
         </w:rPr>
         <w:t xml:space="preserve">Dans notre code java, nos class ont </w:t>
       </w:r>
-      <w:proofErr w:type="gramStart"/>
-      <w:r>
-        <w:rPr>
-          <w:lang w:val="fr-FR"/>
-        </w:rPr>
-        <w:t>les même paramètre</w:t>
-      </w:r>
-      <w:proofErr w:type="gramEnd"/>
+      <w:r>
+        <w:rPr>
+          <w:lang w:val="fr-FR"/>
+        </w:rPr>
+        <w:t>les mêmes paramètres</w:t>
+      </w:r>
       <w:r>
         <w:rPr>
           <w:lang w:val="fr-FR"/>
@@ -3811,10 +3809,21 @@
         <w:rPr>
           <w:lang w:val="fr-FR"/>
         </w:rPr>
-        <w:t xml:space="preserve">Ainsi à chaque fois qu’un objet est créé on va chercher sa clef primaire et elle n’existe pas, alors on ajoute cet élément à la BDD et à la Table correspondante (nous avons bien fait attention à mettre la fonction </w:t>
+        <w:t xml:space="preserve">Ainsi à chaque fois qu’un objet est créé on va chercher sa clef primaire et </w:t>
+      </w:r>
+      <w:r>
+        <w:rPr>
+          <w:lang w:val="fr-FR"/>
+        </w:rPr>
+        <w:t xml:space="preserve">si </w:t>
+      </w:r>
+      <w:r>
+        <w:rPr>
+          <w:lang w:val="fr-FR"/>
+        </w:rPr>
+        <w:t xml:space="preserve">elle n’existe pas, alors on ajoute cet élément à la BDD et à la Table correspondante (nous avons bien fait attention à mettre la fonction </w:t>
       </w:r>
       <w:proofErr w:type="spellStart"/>
-      <w:proofErr w:type="gramStart"/>
       <w:r>
         <w:rPr>
           <w:lang w:val="fr-FR"/>
@@ -3826,14 +3835,7 @@
         <w:rPr>
           <w:lang w:val="fr-FR"/>
         </w:rPr>
-        <w:t>(</w:t>
-      </w:r>
-      <w:proofErr w:type="gramEnd"/>
-      <w:r>
-        <w:rPr>
-          <w:lang w:val="fr-FR"/>
-        </w:rPr>
-        <w:t>) en privée car on ne l’utilise que dans cette classe abstraite).</w:t>
+        <w:t>() en privée car on ne l’utilise que dans cette classe abstraite).</w:t>
       </w:r>
     </w:p>
     <w:p>
@@ -3881,20 +3883,12 @@
         </w:rPr>
         <w:t xml:space="preserve"> </w:t>
       </w:r>
-      <w:proofErr w:type="gramStart"/>
-      <w:r>
-        <w:rPr>
-          <w:lang w:val="fr-FR"/>
-        </w:rPr>
-        <w:t xml:space="preserve">ces </w:t>
-      </w:r>
-      <w:r>
-        <w:rPr>
-          <w:lang w:val="fr-FR"/>
-        </w:rPr>
-        <w:t>élément</w:t>
-      </w:r>
-      <w:proofErr w:type="gramEnd"/>
+      <w:r>
+        <w:rPr>
+          <w:lang w:val="fr-FR"/>
+        </w:rPr>
+        <w:t>ces éléments</w:t>
+      </w:r>
       <w:r>
         <w:rPr>
           <w:lang w:val="fr-FR"/>
@@ -5809,6 +5803,1681 @@
           <w:lang w:val="fr-FR"/>
         </w:rPr>
         <w:t xml:space="preserve">Enfin on va créer un document </w:t>
+      </w:r>
+      <w:r>
+        <w:rPr>
+          <w:lang w:val="fr-FR"/>
+        </w:rPr>
+        <w:t>de la même manière que précédemment pour les autres tables. Et à la fin d</w:t>
+      </w:r>
+      <w:r>
+        <w:rPr>
+          <w:lang w:val="fr-FR"/>
+        </w:rPr>
+        <w:t>e l’ajout on va trouver son ID et grâce à cet ID on va faire les liens avec les Tags dans Contenir de la manière suivante :</w:t>
+      </w:r>
+    </w:p>
+    <w:p>
+      <w:pPr>
+        <w:rPr>
+          <w:lang w:val="fr-FR"/>
+        </w:rPr>
+      </w:pPr>
+    </w:p>
+    <w:p>
+      <w:pPr>
+        <w:rPr>
+          <w:lang w:val="fr-FR"/>
+        </w:rPr>
+      </w:pPr>
+      <w:r>
+        <w:rPr>
+          <w:lang w:val="fr-FR"/>
+        </w:rPr>
+        <w:t>Dans Document :</w:t>
+      </w:r>
+    </w:p>
+    <w:p>
+      <w:pPr>
+        <w:pStyle w:val="HTMLPreformatted"/>
+        <w:shd w:val="clear" w:color="auto" w:fill="2B2B2B"/>
+        <w:rPr>
+          <w:color w:val="A9B7C6"/>
+        </w:rPr>
+      </w:pPr>
+      <w:r>
+        <w:rPr>
+          <w:i/>
+          <w:iCs/>
+          <w:color w:val="629755"/>
+        </w:rPr>
+        <w:lastRenderedPageBreak/>
+        <w:t>/**</w:t>
+      </w:r>
+      <w:r>
+        <w:rPr>
+          <w:i/>
+          <w:iCs/>
+          <w:color w:val="629755"/>
+        </w:rPr>
+        <w:br/>
+        <w:t xml:space="preserve"> * faire le lien entre Document et Tag, en ajoutant les combinaisons dans Contenir</w:t>
+      </w:r>
+      <w:r>
+        <w:rPr>
+          <w:i/>
+          <w:iCs/>
+          <w:color w:val="629755"/>
+        </w:rPr>
+        <w:br/>
+        <w:t xml:space="preserve"> * </w:t>
+      </w:r>
+      <w:r>
+        <w:rPr>
+          <w:b/>
+          <w:bCs/>
+          <w:i/>
+          <w:iCs/>
+          <w:color w:val="629755"/>
+        </w:rPr>
+        <w:t xml:space="preserve">@return </w:t>
+      </w:r>
+      <w:r>
+        <w:rPr>
+          <w:i/>
+          <w:iCs/>
+          <w:color w:val="629755"/>
+        </w:rPr>
+        <w:t>void</w:t>
+      </w:r>
+      <w:r>
+        <w:rPr>
+          <w:i/>
+          <w:iCs/>
+          <w:color w:val="629755"/>
+        </w:rPr>
+        <w:br/>
+        <w:t xml:space="preserve"> * </w:t>
+      </w:r>
+      <w:r>
+        <w:rPr>
+          <w:b/>
+          <w:bCs/>
+          <w:i/>
+          <w:iCs/>
+          <w:color w:val="629755"/>
+        </w:rPr>
+        <w:t xml:space="preserve">@params </w:t>
+      </w:r>
+      <w:r>
+        <w:rPr>
+          <w:i/>
+          <w:iCs/>
+          <w:color w:val="629755"/>
+        </w:rPr>
+        <w:t>none</w:t>
+      </w:r>
+      <w:r>
+        <w:rPr>
+          <w:i/>
+          <w:iCs/>
+          <w:color w:val="629755"/>
+        </w:rPr>
+        <w:br/>
+        <w:t xml:space="preserve"> */</w:t>
+      </w:r>
+      <w:r>
+        <w:rPr>
+          <w:i/>
+          <w:iCs/>
+          <w:color w:val="629755"/>
+        </w:rPr>
+        <w:br/>
+      </w:r>
+      <w:r>
+        <w:rPr>
+          <w:color w:val="CC7832"/>
+        </w:rPr>
+        <w:t xml:space="preserve">private void </w:t>
+      </w:r>
+      <w:r>
+        <w:rPr>
+          <w:color w:val="FFC66D"/>
+        </w:rPr>
+        <w:t>lienContenir</w:t>
+      </w:r>
+      <w:r>
+        <w:rPr>
+          <w:color w:val="A9B7C6"/>
+        </w:rPr>
+        <w:t>(){</w:t>
+      </w:r>
+      <w:r>
+        <w:rPr>
+          <w:color w:val="A9B7C6"/>
+        </w:rPr>
+        <w:br/>
+        <w:t xml:space="preserve">    </w:t>
+      </w:r>
+      <w:r>
+        <w:rPr>
+          <w:color w:val="CC7832"/>
+        </w:rPr>
+        <w:t>this</w:t>
+      </w:r>
+      <w:r>
+        <w:rPr>
+          <w:color w:val="A9B7C6"/>
+        </w:rPr>
+        <w:t>.findId()</w:t>
+      </w:r>
+      <w:r>
+        <w:rPr>
+          <w:color w:val="CC7832"/>
+        </w:rPr>
+        <w:t>;</w:t>
+      </w:r>
+      <w:r>
+        <w:rPr>
+          <w:color w:val="CC7832"/>
+        </w:rPr>
+        <w:br/>
+        <w:t xml:space="preserve">    </w:t>
+      </w:r>
+      <w:r>
+        <w:rPr>
+          <w:color w:val="808080"/>
+        </w:rPr>
+        <w:t>//ajouter tous les liens entre Document et Tag</w:t>
+      </w:r>
+      <w:r>
+        <w:rPr>
+          <w:color w:val="808080"/>
+        </w:rPr>
+        <w:br/>
+        <w:t xml:space="preserve">    </w:t>
+      </w:r>
+      <w:r>
+        <w:rPr>
+          <w:color w:val="CC7832"/>
+        </w:rPr>
+        <w:t xml:space="preserve">for </w:t>
+      </w:r>
+      <w:r>
+        <w:rPr>
+          <w:color w:val="A9B7C6"/>
+        </w:rPr>
+        <w:t xml:space="preserve">(Tag tag : </w:t>
+      </w:r>
+      <w:r>
+        <w:rPr>
+          <w:color w:val="9876AA"/>
+        </w:rPr>
+        <w:t>tagList</w:t>
+      </w:r>
+      <w:r>
+        <w:rPr>
+          <w:color w:val="A9B7C6"/>
+        </w:rPr>
+        <w:t>){</w:t>
+      </w:r>
+      <w:r>
+        <w:rPr>
+          <w:color w:val="A9B7C6"/>
+        </w:rPr>
+        <w:br/>
+        <w:t xml:space="preserve">        </w:t>
+      </w:r>
+      <w:r>
+        <w:rPr>
+          <w:color w:val="808080"/>
+        </w:rPr>
+        <w:t>//Si nouveau Tag detectee alors creation</w:t>
+      </w:r>
+      <w:r>
+        <w:rPr>
+          <w:color w:val="808080"/>
+        </w:rPr>
+        <w:br/>
+        <w:t xml:space="preserve">        </w:t>
+      </w:r>
+      <w:r>
+        <w:rPr>
+          <w:color w:val="A9B7C6"/>
+        </w:rPr>
+        <w:t>tag.findCombinaisonContenir(</w:t>
+      </w:r>
+      <w:r>
+        <w:rPr>
+          <w:color w:val="CC7832"/>
+        </w:rPr>
+        <w:t>this</w:t>
+      </w:r>
+      <w:r>
+        <w:rPr>
+          <w:color w:val="A9B7C6"/>
+        </w:rPr>
+        <w:t>.</w:t>
+      </w:r>
+      <w:r>
+        <w:rPr>
+          <w:color w:val="9876AA"/>
+        </w:rPr>
+        <w:t>DocumentID</w:t>
+      </w:r>
+      <w:r>
+        <w:rPr>
+          <w:color w:val="A9B7C6"/>
+        </w:rPr>
+        <w:t>)</w:t>
+      </w:r>
+      <w:r>
+        <w:rPr>
+          <w:color w:val="CC7832"/>
+        </w:rPr>
+        <w:t>;</w:t>
+      </w:r>
+      <w:r>
+        <w:rPr>
+          <w:color w:val="CC7832"/>
+        </w:rPr>
+        <w:br/>
+        <w:t xml:space="preserve">    </w:t>
+      </w:r>
+      <w:r>
+        <w:rPr>
+          <w:color w:val="A9B7C6"/>
+        </w:rPr>
+        <w:t>}</w:t>
+      </w:r>
+      <w:r>
+        <w:rPr>
+          <w:color w:val="A9B7C6"/>
+        </w:rPr>
+        <w:br/>
+        <w:t>}</w:t>
+      </w:r>
+    </w:p>
+    <w:p/>
+    <w:p>
+      <w:pPr>
+        <w:rPr>
+          <w:lang w:val="fr-FR"/>
+        </w:rPr>
+      </w:pPr>
+      <w:r>
+        <w:rPr>
+          <w:lang w:val="fr-FR"/>
+        </w:rPr>
+        <w:t xml:space="preserve">Dans Tag : </w:t>
+      </w:r>
+    </w:p>
+    <w:p>
+      <w:pPr>
+        <w:rPr>
+          <w:lang w:val="fr-FR"/>
+        </w:rPr>
+      </w:pPr>
+    </w:p>
+    <w:p>
+      <w:pPr>
+        <w:pStyle w:val="HTMLPreformatted"/>
+        <w:shd w:val="clear" w:color="auto" w:fill="2B2B2B"/>
+        <w:rPr>
+          <w:color w:val="A9B7C6"/>
+        </w:rPr>
+      </w:pPr>
+      <w:r>
+        <w:rPr>
+          <w:i/>
+          <w:iCs/>
+          <w:color w:val="629755"/>
+        </w:rPr>
+        <w:t>/**</w:t>
+      </w:r>
+      <w:r>
+        <w:rPr>
+          <w:i/>
+          <w:iCs/>
+          <w:color w:val="629755"/>
+        </w:rPr>
+        <w:br/>
+        <w:t xml:space="preserve"> * trouver la combinaison de DocumentID et TagID si il n'existe pas, on l'ajoute</w:t>
+      </w:r>
+      <w:r>
+        <w:rPr>
+          <w:i/>
+          <w:iCs/>
+          <w:color w:val="629755"/>
+        </w:rPr>
+        <w:br/>
+        <w:t xml:space="preserve"> * </w:t>
+      </w:r>
+      <w:r>
+        <w:rPr>
+          <w:b/>
+          <w:bCs/>
+          <w:i/>
+          <w:iCs/>
+          <w:color w:val="629755"/>
+        </w:rPr>
+        <w:t xml:space="preserve">@return </w:t>
+      </w:r>
+      <w:r>
+        <w:rPr>
+          <w:i/>
+          <w:iCs/>
+          <w:color w:val="629755"/>
+        </w:rPr>
+        <w:t>void</w:t>
+      </w:r>
+      <w:r>
+        <w:rPr>
+          <w:i/>
+          <w:iCs/>
+          <w:color w:val="629755"/>
+        </w:rPr>
+        <w:br/>
+        <w:t xml:space="preserve"> * </w:t>
+      </w:r>
+      <w:r>
+        <w:rPr>
+          <w:b/>
+          <w:bCs/>
+          <w:i/>
+          <w:iCs/>
+          <w:color w:val="629755"/>
+        </w:rPr>
+        <w:t xml:space="preserve">@params </w:t>
+      </w:r>
+      <w:r>
+        <w:rPr>
+          <w:i/>
+          <w:iCs/>
+          <w:color w:val="629755"/>
+        </w:rPr>
+        <w:t>none</w:t>
+      </w:r>
+      <w:r>
+        <w:rPr>
+          <w:i/>
+          <w:iCs/>
+          <w:color w:val="629755"/>
+        </w:rPr>
+        <w:br/>
+        <w:t xml:space="preserve"> */</w:t>
+      </w:r>
+      <w:r>
+        <w:rPr>
+          <w:i/>
+          <w:iCs/>
+          <w:color w:val="629755"/>
+        </w:rPr>
+        <w:br/>
+      </w:r>
+      <w:r>
+        <w:rPr>
+          <w:color w:val="CC7832"/>
+        </w:rPr>
+        <w:t xml:space="preserve">public void </w:t>
+      </w:r>
+      <w:r>
+        <w:rPr>
+          <w:color w:val="FFC66D"/>
+        </w:rPr>
+        <w:t>findCombinaisonContenir</w:t>
+      </w:r>
+      <w:r>
+        <w:rPr>
+          <w:color w:val="A9B7C6"/>
+        </w:rPr>
+        <w:t>(</w:t>
+      </w:r>
+      <w:r>
+        <w:rPr>
+          <w:color w:val="CC7832"/>
+        </w:rPr>
+        <w:t xml:space="preserve">int </w:t>
+      </w:r>
+      <w:r>
+        <w:rPr>
+          <w:color w:val="A9B7C6"/>
+        </w:rPr>
+        <w:t>IdDocument){</w:t>
+      </w:r>
+      <w:r>
+        <w:rPr>
+          <w:color w:val="A9B7C6"/>
+        </w:rPr>
+        <w:br/>
+        <w:t xml:space="preserve">    System.</w:t>
+      </w:r>
+      <w:r>
+        <w:rPr>
+          <w:i/>
+          <w:iCs/>
+          <w:color w:val="9876AA"/>
+        </w:rPr>
+        <w:t>out</w:t>
+      </w:r>
+      <w:r>
+        <w:rPr>
+          <w:color w:val="A9B7C6"/>
+        </w:rPr>
+        <w:t>.println(</w:t>
+      </w:r>
+      <w:r>
+        <w:rPr>
+          <w:color w:val="6A8759"/>
+        </w:rPr>
+        <w:t>"</w:t>
+      </w:r>
+      <w:r>
+        <w:rPr>
+          <w:color w:val="CC7832"/>
+        </w:rPr>
+        <w:t>\n</w:t>
+      </w:r>
+      <w:r>
+        <w:rPr>
+          <w:color w:val="6A8759"/>
+        </w:rPr>
+        <w:t>Find ID of Contenir in Process..."</w:t>
+      </w:r>
+      <w:r>
+        <w:rPr>
+          <w:color w:val="A9B7C6"/>
+        </w:rPr>
+        <w:t>)</w:t>
+      </w:r>
+      <w:r>
+        <w:rPr>
+          <w:color w:val="CC7832"/>
+        </w:rPr>
+        <w:t>;</w:t>
+      </w:r>
+      <w:r>
+        <w:rPr>
+          <w:color w:val="CC7832"/>
+        </w:rPr>
+        <w:br/>
+        <w:t xml:space="preserve">    </w:t>
+      </w:r>
+      <w:r>
+        <w:rPr>
+          <w:color w:val="A9B7C6"/>
+        </w:rPr>
+        <w:t>Map&lt;Integer</w:t>
+      </w:r>
+      <w:r>
+        <w:rPr>
+          <w:color w:val="CC7832"/>
+        </w:rPr>
+        <w:t xml:space="preserve">, </w:t>
+      </w:r>
+      <w:r>
+        <w:rPr>
+          <w:color w:val="A9B7C6"/>
+        </w:rPr>
+        <w:t xml:space="preserve">Integer&gt; map = </w:t>
+      </w:r>
+      <w:r>
+        <w:rPr>
+          <w:color w:val="CC7832"/>
+        </w:rPr>
+        <w:t xml:space="preserve">new </w:t>
+      </w:r>
+      <w:r>
+        <w:rPr>
+          <w:color w:val="A9B7C6"/>
+        </w:rPr>
+        <w:t>HashMap&lt;&gt;()</w:t>
+      </w:r>
+      <w:r>
+        <w:rPr>
+          <w:color w:val="CC7832"/>
+        </w:rPr>
+        <w:t>;</w:t>
+      </w:r>
+      <w:r>
+        <w:rPr>
+          <w:color w:val="CC7832"/>
+        </w:rPr>
+        <w:br/>
+        <w:t xml:space="preserve">    </w:t>
+      </w:r>
+      <w:r>
+        <w:rPr>
+          <w:color w:val="808080"/>
+        </w:rPr>
+        <w:t>//Rechercher en fonction des paramètre de la sous classe</w:t>
+      </w:r>
+      <w:r>
+        <w:rPr>
+          <w:color w:val="808080"/>
+        </w:rPr>
+        <w:br/>
+        <w:t xml:space="preserve">    </w:t>
+      </w:r>
+      <w:r>
+        <w:rPr>
+          <w:color w:val="CC7832"/>
+        </w:rPr>
+        <w:t xml:space="preserve">final </w:t>
+      </w:r>
+      <w:r>
+        <w:rPr>
+          <w:color w:val="A9B7C6"/>
+        </w:rPr>
+        <w:t xml:space="preserve">String sql = </w:t>
+      </w:r>
+      <w:r>
+        <w:rPr>
+          <w:color w:val="6A8759"/>
+        </w:rPr>
+        <w:t>"</w:t>
+      </w:r>
+      <w:r>
+        <w:rPr>
+          <w:color w:val="6A8759"/>
+          <w:shd w:val="clear" w:color="auto" w:fill="364135"/>
+        </w:rPr>
+        <w:t>SELECT DocumentID, TagID FROM Contenir</w:t>
+      </w:r>
+      <w:r>
+        <w:rPr>
+          <w:color w:val="6A8759"/>
+        </w:rPr>
+        <w:t>"</w:t>
+      </w:r>
+      <w:r>
+        <w:rPr>
+          <w:color w:val="CC7832"/>
+        </w:rPr>
+        <w:t>;</w:t>
+      </w:r>
+      <w:r>
+        <w:rPr>
+          <w:color w:val="CC7832"/>
+        </w:rPr>
+        <w:br/>
+        <w:t xml:space="preserve">    try </w:t>
+      </w:r>
+      <w:r>
+        <w:rPr>
+          <w:color w:val="A9B7C6"/>
+        </w:rPr>
+        <w:t>(Connection con = DriverManager.</w:t>
+      </w:r>
+      <w:r>
+        <w:rPr>
+          <w:i/>
+          <w:iCs/>
+          <w:color w:val="A9B7C6"/>
+        </w:rPr>
+        <w:t>getConnection</w:t>
+      </w:r>
+      <w:r>
+        <w:rPr>
+          <w:color w:val="A9B7C6"/>
+        </w:rPr>
+        <w:t>(Main.</w:t>
+      </w:r>
+      <w:r>
+        <w:rPr>
+          <w:i/>
+          <w:iCs/>
+          <w:color w:val="9876AA"/>
+        </w:rPr>
+        <w:t>dbUrl</w:t>
+      </w:r>
+      <w:r>
+        <w:rPr>
+          <w:color w:val="CC7832"/>
+        </w:rPr>
+        <w:t xml:space="preserve">, </w:t>
+      </w:r>
+      <w:r>
+        <w:rPr>
+          <w:color w:val="A9B7C6"/>
+        </w:rPr>
+        <w:t>Main.</w:t>
+      </w:r>
+      <w:r>
+        <w:rPr>
+          <w:i/>
+          <w:iCs/>
+          <w:color w:val="9876AA"/>
+        </w:rPr>
+        <w:t>user</w:t>
+      </w:r>
+      <w:r>
+        <w:rPr>
+          <w:color w:val="CC7832"/>
+        </w:rPr>
+        <w:t xml:space="preserve">, </w:t>
+      </w:r>
+      <w:r>
+        <w:rPr>
+          <w:color w:val="A9B7C6"/>
+        </w:rPr>
+        <w:t>Main.</w:t>
+      </w:r>
+      <w:r>
+        <w:rPr>
+          <w:i/>
+          <w:iCs/>
+          <w:color w:val="9876AA"/>
+        </w:rPr>
+        <w:t>password</w:t>
+      </w:r>
+      <w:r>
+        <w:rPr>
+          <w:color w:val="A9B7C6"/>
+        </w:rPr>
+        <w:t>)</w:t>
+      </w:r>
+      <w:r>
+        <w:rPr>
+          <w:color w:val="CC7832"/>
+        </w:rPr>
+        <w:t>;</w:t>
+      </w:r>
+      <w:r>
+        <w:rPr>
+          <w:color w:val="CC7832"/>
+        </w:rPr>
+        <w:br/>
+        <w:t xml:space="preserve">         </w:t>
+      </w:r>
+      <w:r>
+        <w:rPr>
+          <w:color w:val="A9B7C6"/>
+        </w:rPr>
+        <w:t>PreparedStatement stmt = con.prepareStatement(sql)) {</w:t>
+      </w:r>
+      <w:r>
+        <w:rPr>
+          <w:color w:val="A9B7C6"/>
+        </w:rPr>
+        <w:br/>
+        <w:t xml:space="preserve">            ResultSet rs = stmt.executeQuery()</w:t>
+      </w:r>
+      <w:r>
+        <w:rPr>
+          <w:color w:val="CC7832"/>
+        </w:rPr>
+        <w:t>;</w:t>
+      </w:r>
+      <w:r>
+        <w:rPr>
+          <w:color w:val="CC7832"/>
+        </w:rPr>
+        <w:br/>
+        <w:t xml:space="preserve">            </w:t>
+      </w:r>
+      <w:r>
+        <w:rPr>
+          <w:color w:val="808080"/>
+        </w:rPr>
+        <w:t>//lister toutes les relations TagID / docID par ID</w:t>
+      </w:r>
+      <w:r>
+        <w:rPr>
+          <w:color w:val="808080"/>
+        </w:rPr>
+        <w:br/>
+        <w:t xml:space="preserve">            </w:t>
+      </w:r>
+      <w:r>
+        <w:rPr>
+          <w:color w:val="CC7832"/>
+        </w:rPr>
+        <w:t xml:space="preserve">while </w:t>
+      </w:r>
+      <w:r>
+        <w:rPr>
+          <w:color w:val="A9B7C6"/>
+        </w:rPr>
+        <w:t>(rs.next()) {</w:t>
+      </w:r>
+      <w:r>
+        <w:rPr>
+          <w:color w:val="A9B7C6"/>
+        </w:rPr>
+        <w:br/>
+        <w:t xml:space="preserve">                </w:t>
+      </w:r>
+      <w:r>
+        <w:rPr>
+          <w:color w:val="CC7832"/>
+        </w:rPr>
+        <w:t xml:space="preserve">int </w:t>
+      </w:r>
+      <w:r>
+        <w:rPr>
+          <w:color w:val="A9B7C6"/>
+        </w:rPr>
+        <w:t>DocumentID = rs.getInt(</w:t>
+      </w:r>
+      <w:r>
+        <w:rPr>
+          <w:color w:val="6A8759"/>
+        </w:rPr>
+        <w:t>"DocumentID"</w:t>
+      </w:r>
+      <w:r>
+        <w:rPr>
+          <w:color w:val="A9B7C6"/>
+        </w:rPr>
+        <w:t>)</w:t>
+      </w:r>
+      <w:r>
+        <w:rPr>
+          <w:color w:val="CC7832"/>
+        </w:rPr>
+        <w:t>;</w:t>
+      </w:r>
+      <w:r>
+        <w:rPr>
+          <w:color w:val="CC7832"/>
+        </w:rPr>
+        <w:br/>
+        <w:t xml:space="preserve">                int </w:t>
+      </w:r>
+      <w:r>
+        <w:rPr>
+          <w:color w:val="A9B7C6"/>
+        </w:rPr>
+        <w:t>TagID = rs.getInt(</w:t>
+      </w:r>
+      <w:r>
+        <w:rPr>
+          <w:color w:val="6A8759"/>
+        </w:rPr>
+        <w:t>"TagID"</w:t>
+      </w:r>
+      <w:r>
+        <w:rPr>
+          <w:color w:val="A9B7C6"/>
+        </w:rPr>
+        <w:t>)</w:t>
+      </w:r>
+      <w:r>
+        <w:rPr>
+          <w:color w:val="CC7832"/>
+        </w:rPr>
+        <w:t>;</w:t>
+      </w:r>
+      <w:r>
+        <w:rPr>
+          <w:color w:val="CC7832"/>
+        </w:rPr>
+        <w:br/>
+        <w:t xml:space="preserve">                </w:t>
+      </w:r>
+      <w:r>
+        <w:rPr>
+          <w:color w:val="A9B7C6"/>
+        </w:rPr>
+        <w:t>map.put(DocumentID</w:t>
+      </w:r>
+      <w:r>
+        <w:rPr>
+          <w:color w:val="CC7832"/>
+        </w:rPr>
+        <w:t xml:space="preserve">, </w:t>
+      </w:r>
+      <w:r>
+        <w:rPr>
+          <w:color w:val="A9B7C6"/>
+        </w:rPr>
+        <w:t>TagID)</w:t>
+      </w:r>
+      <w:r>
+        <w:rPr>
+          <w:color w:val="CC7832"/>
+        </w:rPr>
+        <w:t>;</w:t>
+      </w:r>
+      <w:r>
+        <w:rPr>
+          <w:color w:val="CC7832"/>
+        </w:rPr>
+        <w:br/>
+        <w:t xml:space="preserve">            </w:t>
+      </w:r>
+      <w:r>
+        <w:rPr>
+          <w:color w:val="A9B7C6"/>
+        </w:rPr>
+        <w:t>}</w:t>
+      </w:r>
+      <w:r>
+        <w:rPr>
+          <w:color w:val="A9B7C6"/>
+        </w:rPr>
+        <w:br/>
+        <w:t xml:space="preserve">            </w:t>
+      </w:r>
+      <w:r>
+        <w:rPr>
+          <w:color w:val="808080"/>
+        </w:rPr>
+        <w:t>//si il n'y a pas la combinaison voulu, alors on l'ajoute</w:t>
+      </w:r>
+      <w:r>
+        <w:rPr>
+          <w:color w:val="808080"/>
+        </w:rPr>
+        <w:br/>
+        <w:t xml:space="preserve">            </w:t>
+      </w:r>
+      <w:r>
+        <w:rPr>
+          <w:color w:val="CC7832"/>
+        </w:rPr>
+        <w:t xml:space="preserve">if </w:t>
+      </w:r>
+      <w:r>
+        <w:rPr>
+          <w:color w:val="A9B7C6"/>
+        </w:rPr>
+        <w:t>(!(map.containsKey(IdDocument) &amp;&amp; map.containsValue(</w:t>
+      </w:r>
+      <w:r>
+        <w:rPr>
+          <w:color w:val="CC7832"/>
+        </w:rPr>
+        <w:t>super</w:t>
+      </w:r>
+      <w:r>
+        <w:rPr>
+          <w:color w:val="A9B7C6"/>
+        </w:rPr>
+        <w:t>.getID()) &amp;&amp; map.get(IdDocument).equals(</w:t>
+      </w:r>
+      <w:r>
+        <w:rPr>
+          <w:color w:val="CC7832"/>
+        </w:rPr>
+        <w:t>super</w:t>
+      </w:r>
+      <w:r>
+        <w:rPr>
+          <w:color w:val="A9B7C6"/>
+        </w:rPr>
+        <w:t>.getID()))) {</w:t>
+      </w:r>
+      <w:r>
+        <w:rPr>
+          <w:color w:val="A9B7C6"/>
+        </w:rPr>
+        <w:br/>
+        <w:t xml:space="preserve">                </w:t>
+      </w:r>
+      <w:r>
+        <w:rPr>
+          <w:color w:val="CC7832"/>
+        </w:rPr>
+        <w:t>this</w:t>
+      </w:r>
+      <w:r>
+        <w:rPr>
+          <w:color w:val="A9B7C6"/>
+        </w:rPr>
+        <w:t>.ajouterBddContenir(IdDocument)</w:t>
+      </w:r>
+      <w:r>
+        <w:rPr>
+          <w:color w:val="CC7832"/>
+        </w:rPr>
+        <w:t>;</w:t>
+      </w:r>
+      <w:r>
+        <w:rPr>
+          <w:color w:val="CC7832"/>
+        </w:rPr>
+        <w:br/>
+        <w:t xml:space="preserve">            </w:t>
+      </w:r>
+      <w:r>
+        <w:rPr>
+          <w:color w:val="A9B7C6"/>
+        </w:rPr>
+        <w:t>}</w:t>
+      </w:r>
+      <w:r>
+        <w:rPr>
+          <w:color w:val="A9B7C6"/>
+        </w:rPr>
+        <w:br/>
+        <w:t xml:space="preserve">    }</w:t>
+      </w:r>
+      <w:r>
+        <w:rPr>
+          <w:color w:val="A9B7C6"/>
+        </w:rPr>
+        <w:br/>
+        <w:t xml:space="preserve">    </w:t>
+      </w:r>
+      <w:r>
+        <w:rPr>
+          <w:color w:val="808080"/>
+        </w:rPr>
+        <w:t>//Exception mauvaise requete SQL</w:t>
+      </w:r>
+      <w:r>
+        <w:rPr>
+          <w:color w:val="808080"/>
+        </w:rPr>
+        <w:br/>
+        <w:t xml:space="preserve">    </w:t>
+      </w:r>
+      <w:r>
+        <w:rPr>
+          <w:color w:val="CC7832"/>
+        </w:rPr>
+        <w:t xml:space="preserve">catch </w:t>
+      </w:r>
+      <w:r>
+        <w:rPr>
+          <w:color w:val="A9B7C6"/>
+        </w:rPr>
+        <w:t>(SQLException e) {</w:t>
+      </w:r>
+      <w:r>
+        <w:rPr>
+          <w:color w:val="A9B7C6"/>
+        </w:rPr>
+        <w:br/>
+        <w:t xml:space="preserve">        e.printStackTrace()</w:t>
+      </w:r>
+      <w:r>
+        <w:rPr>
+          <w:color w:val="CC7832"/>
+        </w:rPr>
+        <w:t>;</w:t>
+      </w:r>
+      <w:r>
+        <w:rPr>
+          <w:color w:val="CC7832"/>
+        </w:rPr>
+        <w:br/>
+        <w:t xml:space="preserve">    </w:t>
+      </w:r>
+      <w:r>
+        <w:rPr>
+          <w:color w:val="A9B7C6"/>
+        </w:rPr>
+        <w:t>}</w:t>
+      </w:r>
+      <w:r>
+        <w:rPr>
+          <w:color w:val="A9B7C6"/>
+        </w:rPr>
+        <w:br/>
+        <w:t xml:space="preserve">    System.</w:t>
+      </w:r>
+      <w:r>
+        <w:rPr>
+          <w:i/>
+          <w:iCs/>
+          <w:color w:val="9876AA"/>
+        </w:rPr>
+        <w:t>out</w:t>
+      </w:r>
+      <w:r>
+        <w:rPr>
+          <w:color w:val="A9B7C6"/>
+        </w:rPr>
+        <w:t>.println(</w:t>
+      </w:r>
+      <w:r>
+        <w:rPr>
+          <w:color w:val="6A8759"/>
+        </w:rPr>
+        <w:t>"...Done Find ID of Contenir"</w:t>
+      </w:r>
+      <w:r>
+        <w:rPr>
+          <w:color w:val="A9B7C6"/>
+        </w:rPr>
+        <w:t>)</w:t>
+      </w:r>
+      <w:r>
+        <w:rPr>
+          <w:color w:val="CC7832"/>
+        </w:rPr>
+        <w:t>;</w:t>
+      </w:r>
+      <w:r>
+        <w:rPr>
+          <w:color w:val="CC7832"/>
+        </w:rPr>
+        <w:br/>
+      </w:r>
+      <w:r>
+        <w:rPr>
+          <w:color w:val="A9B7C6"/>
+        </w:rPr>
+        <w:t>}</w:t>
+      </w:r>
+      <w:r>
+        <w:rPr>
+          <w:color w:val="A9B7C6"/>
+        </w:rPr>
+        <w:br/>
+      </w:r>
+      <w:r>
+        <w:rPr>
+          <w:color w:val="A9B7C6"/>
+        </w:rPr>
+        <w:br/>
+      </w:r>
+      <w:r>
+        <w:rPr>
+          <w:i/>
+          <w:iCs/>
+          <w:color w:val="629755"/>
+        </w:rPr>
+        <w:t>/**</w:t>
+      </w:r>
+      <w:r>
+        <w:rPr>
+          <w:i/>
+          <w:iCs/>
+          <w:color w:val="629755"/>
+        </w:rPr>
+        <w:br/>
+        <w:t xml:space="preserve"> * ajoute a la Contenir la combinaion voulu</w:t>
+      </w:r>
+      <w:r>
+        <w:rPr>
+          <w:i/>
+          <w:iCs/>
+          <w:color w:val="629755"/>
+        </w:rPr>
+        <w:br/>
+        <w:t xml:space="preserve"> *</w:t>
+      </w:r>
+      <w:r>
+        <w:rPr>
+          <w:i/>
+          <w:iCs/>
+          <w:color w:val="629755"/>
+        </w:rPr>
+        <w:br/>
+        <w:t xml:space="preserve"> * </w:t>
+      </w:r>
+      <w:r>
+        <w:rPr>
+          <w:b/>
+          <w:bCs/>
+          <w:i/>
+          <w:iCs/>
+          <w:color w:val="629755"/>
+        </w:rPr>
+        <w:t xml:space="preserve">@return </w:t>
+      </w:r>
+      <w:r>
+        <w:rPr>
+          <w:i/>
+          <w:iCs/>
+          <w:color w:val="629755"/>
+        </w:rPr>
+        <w:t>void</w:t>
+      </w:r>
+      <w:r>
+        <w:rPr>
+          <w:i/>
+          <w:iCs/>
+          <w:color w:val="629755"/>
+        </w:rPr>
+        <w:br/>
+        <w:t xml:space="preserve"> * </w:t>
+      </w:r>
+      <w:r>
+        <w:rPr>
+          <w:b/>
+          <w:bCs/>
+          <w:i/>
+          <w:iCs/>
+          <w:color w:val="629755"/>
+        </w:rPr>
+        <w:t xml:space="preserve">@params </w:t>
+      </w:r>
+      <w:r>
+        <w:rPr>
+          <w:i/>
+          <w:iCs/>
+          <w:color w:val="629755"/>
+        </w:rPr>
+        <w:t>int</w:t>
+      </w:r>
+      <w:r>
+        <w:rPr>
+          <w:i/>
+          <w:iCs/>
+          <w:color w:val="629755"/>
+        </w:rPr>
+        <w:br/>
+        <w:t xml:space="preserve"> */</w:t>
+      </w:r>
+      <w:r>
+        <w:rPr>
+          <w:i/>
+          <w:iCs/>
+          <w:color w:val="629755"/>
+        </w:rPr>
+        <w:br/>
+      </w:r>
+      <w:r>
+        <w:rPr>
+          <w:color w:val="CC7832"/>
+        </w:rPr>
+        <w:t xml:space="preserve">private void </w:t>
+      </w:r>
+      <w:r>
+        <w:rPr>
+          <w:color w:val="FFC66D"/>
+        </w:rPr>
+        <w:t>ajouterBddContenir</w:t>
+      </w:r>
+      <w:r>
+        <w:rPr>
+          <w:color w:val="A9B7C6"/>
+        </w:rPr>
+        <w:t>(</w:t>
+      </w:r>
+      <w:r>
+        <w:rPr>
+          <w:color w:val="CC7832"/>
+        </w:rPr>
+        <w:t xml:space="preserve">int </w:t>
+      </w:r>
+      <w:r>
+        <w:rPr>
+          <w:color w:val="A9B7C6"/>
+        </w:rPr>
+        <w:t>IdDocument){</w:t>
+      </w:r>
+      <w:r>
+        <w:rPr>
+          <w:color w:val="A9B7C6"/>
+        </w:rPr>
+        <w:br/>
+        <w:t xml:space="preserve">    System.</w:t>
+      </w:r>
+      <w:r>
+        <w:rPr>
+          <w:i/>
+          <w:iCs/>
+          <w:color w:val="9876AA"/>
+        </w:rPr>
+        <w:t>out</w:t>
+      </w:r>
+      <w:r>
+        <w:rPr>
+          <w:color w:val="A9B7C6"/>
+        </w:rPr>
+        <w:t>.println(</w:t>
+      </w:r>
+      <w:r>
+        <w:rPr>
+          <w:color w:val="6A8759"/>
+        </w:rPr>
+        <w:t>"</w:t>
+      </w:r>
+      <w:r>
+        <w:rPr>
+          <w:color w:val="CC7832"/>
+        </w:rPr>
+        <w:t>\n</w:t>
+      </w:r>
+      <w:r>
+        <w:rPr>
+          <w:color w:val="6A8759"/>
+        </w:rPr>
+        <w:t>Adding a new Contenir in Process..."</w:t>
+      </w:r>
+      <w:r>
+        <w:rPr>
+          <w:color w:val="A9B7C6"/>
+        </w:rPr>
+        <w:t>)</w:t>
+      </w:r>
+      <w:r>
+        <w:rPr>
+          <w:color w:val="CC7832"/>
+        </w:rPr>
+        <w:t>;</w:t>
+      </w:r>
+      <w:r>
+        <w:rPr>
+          <w:color w:val="CC7832"/>
+        </w:rPr>
+        <w:br/>
+      </w:r>
+      <w:r>
+        <w:rPr>
+          <w:color w:val="CC7832"/>
+        </w:rPr>
+        <w:lastRenderedPageBreak/>
+        <w:t xml:space="preserve">    final </w:t>
+      </w:r>
+      <w:r>
+        <w:rPr>
+          <w:color w:val="A9B7C6"/>
+        </w:rPr>
+        <w:t xml:space="preserve">String sql = </w:t>
+      </w:r>
+      <w:r>
+        <w:rPr>
+          <w:color w:val="6A8759"/>
+        </w:rPr>
+        <w:t>"</w:t>
+      </w:r>
+      <w:r>
+        <w:rPr>
+          <w:color w:val="6A8759"/>
+          <w:shd w:val="clear" w:color="auto" w:fill="364135"/>
+        </w:rPr>
+        <w:t>INSERT INTO Contenir VALUES (?, ?)</w:t>
+      </w:r>
+      <w:r>
+        <w:rPr>
+          <w:color w:val="6A8759"/>
+        </w:rPr>
+        <w:t>"</w:t>
+      </w:r>
+      <w:r>
+        <w:rPr>
+          <w:color w:val="CC7832"/>
+        </w:rPr>
+        <w:t>;</w:t>
+      </w:r>
+      <w:r>
+        <w:rPr>
+          <w:color w:val="CC7832"/>
+        </w:rPr>
+        <w:br/>
+        <w:t xml:space="preserve">    </w:t>
+      </w:r>
+      <w:r>
+        <w:rPr>
+          <w:color w:val="808080"/>
+        </w:rPr>
+        <w:t>//Rechercher en fonction des paramètre de la sous classe</w:t>
+      </w:r>
+      <w:r>
+        <w:rPr>
+          <w:color w:val="808080"/>
+        </w:rPr>
+        <w:br/>
+        <w:t xml:space="preserve">    </w:t>
+      </w:r>
+      <w:r>
+        <w:rPr>
+          <w:color w:val="CC7832"/>
+        </w:rPr>
+        <w:t xml:space="preserve">try </w:t>
+      </w:r>
+      <w:r>
+        <w:rPr>
+          <w:color w:val="A9B7C6"/>
+        </w:rPr>
+        <w:t>(Connection con = DriverManager.</w:t>
+      </w:r>
+      <w:r>
+        <w:rPr>
+          <w:i/>
+          <w:iCs/>
+          <w:color w:val="A9B7C6"/>
+        </w:rPr>
+        <w:t>getConnection</w:t>
+      </w:r>
+      <w:r>
+        <w:rPr>
+          <w:color w:val="A9B7C6"/>
+        </w:rPr>
+        <w:t>(Main.</w:t>
+      </w:r>
+      <w:r>
+        <w:rPr>
+          <w:i/>
+          <w:iCs/>
+          <w:color w:val="9876AA"/>
+        </w:rPr>
+        <w:t>dbUrl</w:t>
+      </w:r>
+      <w:r>
+        <w:rPr>
+          <w:color w:val="CC7832"/>
+        </w:rPr>
+        <w:t xml:space="preserve">, </w:t>
+      </w:r>
+      <w:r>
+        <w:rPr>
+          <w:color w:val="A9B7C6"/>
+        </w:rPr>
+        <w:t>Main.</w:t>
+      </w:r>
+      <w:r>
+        <w:rPr>
+          <w:i/>
+          <w:iCs/>
+          <w:color w:val="9876AA"/>
+        </w:rPr>
+        <w:t>user</w:t>
+      </w:r>
+      <w:r>
+        <w:rPr>
+          <w:color w:val="CC7832"/>
+        </w:rPr>
+        <w:t xml:space="preserve">, </w:t>
+      </w:r>
+      <w:r>
+        <w:rPr>
+          <w:color w:val="A9B7C6"/>
+        </w:rPr>
+        <w:t>Main.</w:t>
+      </w:r>
+      <w:r>
+        <w:rPr>
+          <w:i/>
+          <w:iCs/>
+          <w:color w:val="9876AA"/>
+        </w:rPr>
+        <w:t>password</w:t>
+      </w:r>
+      <w:r>
+        <w:rPr>
+          <w:color w:val="A9B7C6"/>
+        </w:rPr>
+        <w:t>)</w:t>
+      </w:r>
+      <w:r>
+        <w:rPr>
+          <w:color w:val="CC7832"/>
+        </w:rPr>
+        <w:t>;</w:t>
+      </w:r>
+      <w:r>
+        <w:rPr>
+          <w:color w:val="CC7832"/>
+        </w:rPr>
+        <w:br/>
+        <w:t xml:space="preserve">         </w:t>
+      </w:r>
+      <w:r>
+        <w:rPr>
+          <w:color w:val="A9B7C6"/>
+        </w:rPr>
+        <w:t>PreparedStatement stmt = con.prepareStatement(sql)) {</w:t>
+      </w:r>
+      <w:r>
+        <w:rPr>
+          <w:color w:val="A9B7C6"/>
+        </w:rPr>
+        <w:br/>
+        <w:t xml:space="preserve">        </w:t>
+      </w:r>
+      <w:r>
+        <w:rPr>
+          <w:color w:val="808080"/>
+        </w:rPr>
+        <w:t>//set les paramètres de category</w:t>
+      </w:r>
+      <w:r>
+        <w:rPr>
+          <w:color w:val="808080"/>
+        </w:rPr>
+        <w:br/>
+        <w:t xml:space="preserve">        </w:t>
+      </w:r>
+      <w:r>
+        <w:rPr>
+          <w:color w:val="A9B7C6"/>
+        </w:rPr>
+        <w:t>stmt.setInt(</w:t>
+      </w:r>
+      <w:r>
+        <w:rPr>
+          <w:color w:val="6897BB"/>
+        </w:rPr>
+        <w:t>1</w:t>
+      </w:r>
+      <w:r>
+        <w:rPr>
+          <w:color w:val="CC7832"/>
+        </w:rPr>
+        <w:t xml:space="preserve">, </w:t>
+      </w:r>
+      <w:r>
+        <w:rPr>
+          <w:color w:val="A9B7C6"/>
+        </w:rPr>
+        <w:t>IdDocument)</w:t>
+      </w:r>
+      <w:r>
+        <w:rPr>
+          <w:color w:val="CC7832"/>
+        </w:rPr>
+        <w:t>;</w:t>
+      </w:r>
+      <w:r>
+        <w:rPr>
+          <w:color w:val="CC7832"/>
+        </w:rPr>
+        <w:br/>
+        <w:t xml:space="preserve">        </w:t>
+      </w:r>
+      <w:r>
+        <w:rPr>
+          <w:color w:val="A9B7C6"/>
+        </w:rPr>
+        <w:t>stmt.setInt(</w:t>
+      </w:r>
+      <w:r>
+        <w:rPr>
+          <w:color w:val="6897BB"/>
+        </w:rPr>
+        <w:t>2</w:t>
+      </w:r>
+      <w:r>
+        <w:rPr>
+          <w:color w:val="CC7832"/>
+        </w:rPr>
+        <w:t>, this</w:t>
+      </w:r>
+      <w:r>
+        <w:rPr>
+          <w:color w:val="A9B7C6"/>
+        </w:rPr>
+        <w:t>.getID())</w:t>
+      </w:r>
+      <w:r>
+        <w:rPr>
+          <w:color w:val="CC7832"/>
+        </w:rPr>
+        <w:t>;</w:t>
+      </w:r>
+      <w:r>
+        <w:rPr>
+          <w:color w:val="CC7832"/>
+        </w:rPr>
+        <w:br/>
+        <w:t xml:space="preserve">        </w:t>
+      </w:r>
+      <w:r>
+        <w:rPr>
+          <w:color w:val="A9B7C6"/>
+        </w:rPr>
+        <w:t>stmt.executeUpdate()</w:t>
+      </w:r>
+      <w:r>
+        <w:rPr>
+          <w:color w:val="CC7832"/>
+        </w:rPr>
+        <w:t>;</w:t>
+      </w:r>
+      <w:r>
+        <w:rPr>
+          <w:color w:val="CC7832"/>
+        </w:rPr>
+        <w:br/>
+        <w:t xml:space="preserve">        </w:t>
+      </w:r>
+      <w:r>
+        <w:rPr>
+          <w:color w:val="808080"/>
+        </w:rPr>
+        <w:t>//Exception mauvaise requete SQL</w:t>
+      </w:r>
+      <w:r>
+        <w:rPr>
+          <w:color w:val="808080"/>
+        </w:rPr>
+        <w:br/>
+        <w:t xml:space="preserve">    </w:t>
+      </w:r>
+      <w:r>
+        <w:rPr>
+          <w:color w:val="A9B7C6"/>
+        </w:rPr>
+        <w:t xml:space="preserve">} </w:t>
+      </w:r>
+      <w:r>
+        <w:rPr>
+          <w:color w:val="CC7832"/>
+        </w:rPr>
+        <w:t xml:space="preserve">catch </w:t>
+      </w:r>
+      <w:r>
+        <w:rPr>
+          <w:color w:val="A9B7C6"/>
+        </w:rPr>
+        <w:t>(SQLException e) {</w:t>
+      </w:r>
+      <w:r>
+        <w:rPr>
+          <w:color w:val="A9B7C6"/>
+        </w:rPr>
+        <w:br/>
+        <w:t xml:space="preserve">        e.printStackTrace()</w:t>
+      </w:r>
+      <w:r>
+        <w:rPr>
+          <w:color w:val="CC7832"/>
+        </w:rPr>
+        <w:t>;</w:t>
+      </w:r>
+      <w:r>
+        <w:rPr>
+          <w:color w:val="CC7832"/>
+        </w:rPr>
+        <w:br/>
+        <w:t xml:space="preserve">    </w:t>
+      </w:r>
+      <w:r>
+        <w:rPr>
+          <w:color w:val="A9B7C6"/>
+        </w:rPr>
+        <w:t>}</w:t>
+      </w:r>
+      <w:r>
+        <w:rPr>
+          <w:color w:val="A9B7C6"/>
+        </w:rPr>
+        <w:br/>
+        <w:t xml:space="preserve">    System.</w:t>
+      </w:r>
+      <w:r>
+        <w:rPr>
+          <w:i/>
+          <w:iCs/>
+          <w:color w:val="9876AA"/>
+        </w:rPr>
+        <w:t>out</w:t>
+      </w:r>
+      <w:r>
+        <w:rPr>
+          <w:color w:val="A9B7C6"/>
+        </w:rPr>
+        <w:t>.println(</w:t>
+      </w:r>
+      <w:r>
+        <w:rPr>
+          <w:color w:val="6A8759"/>
+        </w:rPr>
+        <w:t>"...Done Adding a new Contenir"</w:t>
+      </w:r>
+      <w:r>
+        <w:rPr>
+          <w:color w:val="A9B7C6"/>
+        </w:rPr>
+        <w:t>)</w:t>
+      </w:r>
+      <w:r>
+        <w:rPr>
+          <w:color w:val="CC7832"/>
+        </w:rPr>
+        <w:t>;</w:t>
+      </w:r>
+      <w:r>
+        <w:rPr>
+          <w:color w:val="CC7832"/>
+        </w:rPr>
+        <w:br/>
+      </w:r>
+      <w:r>
+        <w:rPr>
+          <w:color w:val="A9B7C6"/>
+        </w:rPr>
+        <w:t>}</w:t>
+      </w:r>
+    </w:p>
+    <w:p/>
+    <w:p>
+      <w:pPr>
+        <w:rPr>
+          <w:lang w:val="fr-FR"/>
+        </w:rPr>
+      </w:pPr>
+      <w:r>
+        <w:rPr>
+          <w:lang w:val="fr-FR"/>
+        </w:rPr>
+        <w:t xml:space="preserve">Pour les combinaisons d’ID entre Document et Tag on utilise une </w:t>
+      </w:r>
+      <w:proofErr w:type="spellStart"/>
+      <w:r>
+        <w:rPr>
+          <w:lang w:val="fr-FR"/>
+        </w:rPr>
+        <w:t>Map</w:t>
+      </w:r>
+      <w:proofErr w:type="spellEnd"/>
+      <w:r>
+        <w:rPr>
+          <w:lang w:val="fr-FR"/>
+        </w:rPr>
+        <w:t xml:space="preserve"> pour les lier est vérifier si les liens </w:t>
+      </w:r>
+      <w:proofErr w:type="gramStart"/>
+      <w:r>
+        <w:rPr>
+          <w:lang w:val="fr-FR"/>
+        </w:rPr>
+        <w:t>existe</w:t>
+      </w:r>
+      <w:proofErr w:type="gramEnd"/>
+      <w:r>
+        <w:rPr>
+          <w:lang w:val="fr-FR"/>
+        </w:rPr>
+        <w:t>, si non alors on les ajoutes.</w:t>
       </w:r>
     </w:p>
     <w:sectPr>

</xml_diff>